<commit_message>
Journal de bord - Guillaume
2ième édition journal de bord
</commit_message>
<xml_diff>
--- a/Journal de bord/Guillaume Payette-Brisson.docx
+++ b/Journal de bord/Guillaume Payette-Brisson.docx
@@ -7,11 +7,13 @@
         <w:pStyle w:val="Titre1"/>
         <w:jc w:val="center"/>
         <w:rPr>
+          <w:rFonts w:asciiTheme="minorHAnsi" w:hAnsiTheme="minorHAnsi"/>
           <w:color w:val="auto"/>
         </w:rPr>
       </w:pPr>
       <w:r>
         <w:rPr>
+          <w:rFonts w:asciiTheme="minorHAnsi" w:hAnsiTheme="minorHAnsi"/>
           <w:color w:val="auto"/>
         </w:rPr>
         <w:t>GUILLAUME PAYETTE-BRISSON</w:t>
@@ -42,18 +44,35 @@
     <w:p>
       <w:pPr>
         <w:jc w:val="center"/>
-      </w:pPr>
-    </w:p>
-    <w:p>
-      <w:pPr>
-        <w:jc w:val="center"/>
         <w:rPr>
+          <w:b/>
           <w:sz w:val="28"/>
           <w:szCs w:val="28"/>
         </w:rPr>
       </w:pPr>
       <w:r>
         <w:rPr>
+          <w:b/>
+          <w:sz w:val="28"/>
+          <w:szCs w:val="28"/>
+        </w:rPr>
+        <w:t>Gestion de stage</w:t>
+      </w:r>
+    </w:p>
+    <w:p>
+      <w:pPr>
+        <w:jc w:val="center"/>
+        <w:rPr>
+          <w:b/>
+          <w:i/>
+          <w:sz w:val="28"/>
+          <w:szCs w:val="28"/>
+        </w:rPr>
+      </w:pPr>
+      <w:r>
+        <w:rPr>
+          <w:b/>
+          <w:i/>
           <w:sz w:val="28"/>
           <w:szCs w:val="28"/>
         </w:rPr>
@@ -140,11 +159,8 @@
       <w:r>
         <w:t>CÉGEP Régional de Lanaudière à Joliette</w:t>
       </w:r>
-    </w:p>
-    <w:p>
-      <w:pPr>
-        <w:jc w:val="center"/>
-      </w:pPr>
+      <w:bookmarkStart w:id="0" w:name="_GoBack"/>
+      <w:bookmarkEnd w:id="0"/>
       <w:r>
         <w:br w:type="page"/>
       </w:r>
@@ -274,6 +290,23 @@
               <w:t>Création du journal de bord</w:t>
             </w:r>
           </w:p>
+          <w:p>
+            <w:pPr>
+              <w:pStyle w:val="Paragraphedeliste"/>
+              <w:numPr>
+                <w:ilvl w:val="0"/>
+                <w:numId w:val="2"/>
+              </w:numPr>
+            </w:pPr>
+            <w:r>
+              <w:t xml:space="preserve">Setup du </w:t>
+            </w:r>
+            <w:proofErr w:type="spellStart"/>
+            <w:r>
+              <w:t>GitHub</w:t>
+            </w:r>
+            <w:proofErr w:type="spellEnd"/>
+          </w:p>
         </w:tc>
       </w:tr>
       <w:tr>
@@ -319,7 +352,13 @@
               <w:t>P</w:t>
             </w:r>
             <w:r>
-              <w:t>lan sur papier du site et de la bd</w:t>
+              <w:t>lan sur papier du site et de</w:t>
+            </w:r>
+            <w:r>
+              <w:t>s tables de</w:t>
+            </w:r>
+            <w:r>
+              <w:t xml:space="preserve"> la bd</w:t>
             </w:r>
           </w:p>
         </w:tc>
@@ -390,10 +429,7 @@
         </w:tc>
       </w:tr>
     </w:tbl>
-    <w:p>
-      <w:bookmarkStart w:id="0" w:name="_GoBack"/>
-      <w:bookmarkEnd w:id="0"/>
-    </w:p>
+    <w:p/>
     <w:sectPr>
       <w:pgSz w:w="12240" w:h="15840"/>
       <w:pgMar w:top="1440" w:right="1800" w:bottom="1440" w:left="1800" w:header="708" w:footer="708" w:gutter="0"/>

</xml_diff>